<commit_message>
heel strike validation word
added heel strike validation to check if a hs is preceded and followed by hs on the opposite foot
generated summer class starter code folders for the motion capture and for forceplates only
Identified spurious heel strikes at the start of trials (based on 200 N force threshold) and cleaned them up the old fashioned way
</commit_message>
<xml_diff>
--- a/viconmatlab_starter/Description of scripts and functions.docx
+++ b/viconmatlab_starter/Description of scripts and functions.docx
@@ -4,6 +4,22 @@
   <w:body>
     <w:p>
       <w:r>
+        <w:t xml:space="preserve">TM2_00 - reads the csv from csvData_v2 folder and generates a force (F) and a </w:t>
+      </w:r>
+      <w:proofErr w:type="gramStart"/>
+      <w:r>
+        <w:t>position (p) files</w:t>
+      </w:r>
+      <w:proofErr w:type="gramEnd"/>
+      <w:r>
+        <w:t xml:space="preserve"> for each subject, placing them in matData_v2 folder</w:t>
+      </w:r>
+      <w:r>
+        <w:t xml:space="preserve"> </w:t>
+      </w:r>
+    </w:p>
+    <w:p>
+      <w:r>
         <w:t xml:space="preserve">readviconcsv_rmmV2 - name pretty much captures it, </w:t>
       </w:r>
       <w:proofErr w:type="spellStart"/>
@@ -20,19 +36,7 @@
       </w:r>
       <w:proofErr w:type="gramEnd"/>
     </w:p>
-    <w:p>
-      <w:r>
-        <w:t xml:space="preserve">TM2_00 - reads the csv from csvData_v2 folder and generates a force (F) and a </w:t>
-      </w:r>
-      <w:proofErr w:type="gramStart"/>
-      <w:r>
-        <w:t>position (p) files</w:t>
-      </w:r>
-      <w:proofErr w:type="gramEnd"/>
-      <w:r>
-        <w:t xml:space="preserve"> for each subject, placing them in matData_v2 folder</w:t>
-      </w:r>
-    </w:p>
+    <w:p/>
     <w:p>
       <w:r>
         <w:t xml:space="preserve">TM2_01 reads in the mat files and creates from matData_vt2 and generates a single structure including ABC_F and </w:t>

</xml_diff>